<commit_message>
new branch due to commit size issues
</commit_message>
<xml_diff>
--- a/Write Up.docx
+++ b/Write Up.docx
@@ -117,6 +117,8 @@
       </w:r>
     </w:p>
     <w:p>
+      <w:bookmarkStart w:id="0" w:name="_GoBack"/>
+      <w:bookmarkEnd w:id="0"/>
       <w:r>
         <w:t>To identify the most popular journals to put Microsoft on the movie creation radar. (genre rating and genre popularity)</w:t>
       </w:r>
@@ -777,7 +779,17 @@
           <w:sz w:val="24"/>
           <w:szCs w:val="24"/>
         </w:rPr>
-        <w:t xml:space="preserve"> There are two ways in which the information can help Microsoft. The first one is that Microsoft can target to use specific studios to increase their chances of making a higher revenue. Alternatively, they can find out what makes the specific studios stand out from the rest, then they can use the information they get to create a studio that is an equal competitor, or an even better studio.</w:t>
+        <w:t xml:space="preserve"> </w:t>
+      </w:r>
+      <w:r>
+        <w:rPr>
+          <w:rStyle w:val="Heading2Char"/>
+          <w:rFonts w:asciiTheme="minorHAnsi" w:hAnsiTheme="minorHAnsi" w:cstheme="minorHAnsi"/>
+          <w:color w:val="auto"/>
+          <w:sz w:val="24"/>
+          <w:szCs w:val="24"/>
+        </w:rPr>
+        <w:t>It is used to show how much revenue (gross) revenue each studio brings.</w:t>
       </w:r>
     </w:p>
     <w:p>
@@ -874,9 +886,103 @@
       </w:r>
     </w:p>
     <w:p>
+      <w:pPr>
+        <w:rPr>
+          <w:rStyle w:val="Heading2Char"/>
+          <w:rFonts w:asciiTheme="minorHAnsi" w:hAnsiTheme="minorHAnsi" w:cstheme="minorHAnsi"/>
+          <w:color w:val="auto"/>
+          <w:sz w:val="24"/>
+          <w:szCs w:val="24"/>
+        </w:rPr>
+      </w:pPr>
+      <w:r>
+        <w:rPr>
+          <w:rStyle w:val="Heading2Char"/>
+          <w:rFonts w:asciiTheme="minorHAnsi" w:hAnsiTheme="minorHAnsi" w:cstheme="minorHAnsi"/>
+          <w:color w:val="auto"/>
+          <w:sz w:val="24"/>
+          <w:szCs w:val="24"/>
+        </w:rPr>
+        <w:t xml:space="preserve">From the top gross revenue generating studios, </w:t>
+      </w:r>
+      <w:r>
+        <w:rPr>
+          <w:rStyle w:val="Heading2Char"/>
+          <w:rFonts w:asciiTheme="minorHAnsi" w:hAnsiTheme="minorHAnsi" w:cstheme="minorHAnsi"/>
+          <w:color w:val="auto"/>
+          <w:sz w:val="24"/>
+          <w:szCs w:val="24"/>
+        </w:rPr>
+        <w:t xml:space="preserve">Microsoft can </w:t>
+      </w:r>
+      <w:r>
+        <w:rPr>
+          <w:rStyle w:val="Heading2Char"/>
+          <w:rFonts w:asciiTheme="minorHAnsi" w:hAnsiTheme="minorHAnsi" w:cstheme="minorHAnsi"/>
+          <w:color w:val="auto"/>
+          <w:sz w:val="24"/>
+          <w:szCs w:val="24"/>
+        </w:rPr>
+        <w:t>focus</w:t>
+      </w:r>
+      <w:r>
+        <w:rPr>
+          <w:rStyle w:val="Heading2Char"/>
+          <w:rFonts w:asciiTheme="minorHAnsi" w:hAnsiTheme="minorHAnsi" w:cstheme="minorHAnsi"/>
+          <w:color w:val="auto"/>
+          <w:sz w:val="24"/>
+          <w:szCs w:val="24"/>
+        </w:rPr>
+        <w:t xml:space="preserve"> </w:t>
+      </w:r>
+      <w:r>
+        <w:rPr>
+          <w:rStyle w:val="Heading2Char"/>
+          <w:rFonts w:asciiTheme="minorHAnsi" w:hAnsiTheme="minorHAnsi" w:cstheme="minorHAnsi"/>
+          <w:color w:val="auto"/>
+          <w:sz w:val="24"/>
+          <w:szCs w:val="24"/>
+        </w:rPr>
+        <w:t>on</w:t>
+      </w:r>
+      <w:r>
+        <w:rPr>
+          <w:rStyle w:val="Heading2Char"/>
+          <w:rFonts w:asciiTheme="minorHAnsi" w:hAnsiTheme="minorHAnsi" w:cstheme="minorHAnsi"/>
+          <w:color w:val="auto"/>
+          <w:sz w:val="24"/>
+          <w:szCs w:val="24"/>
+        </w:rPr>
+        <w:t xml:space="preserve"> us</w:t>
+      </w:r>
+      <w:r>
+        <w:rPr>
+          <w:rStyle w:val="Heading2Char"/>
+          <w:rFonts w:asciiTheme="minorHAnsi" w:hAnsiTheme="minorHAnsi" w:cstheme="minorHAnsi"/>
+          <w:color w:val="auto"/>
+          <w:sz w:val="24"/>
+          <w:szCs w:val="24"/>
+        </w:rPr>
+        <w:t>ing</w:t>
+      </w:r>
+      <w:r>
+        <w:rPr>
+          <w:rStyle w:val="Heading2Char"/>
+          <w:rFonts w:asciiTheme="minorHAnsi" w:hAnsiTheme="minorHAnsi" w:cstheme="minorHAnsi"/>
+          <w:color w:val="auto"/>
+          <w:sz w:val="24"/>
+          <w:szCs w:val="24"/>
+        </w:rPr>
+        <w:t xml:space="preserve"> specific studios to increase their chances of making a higher revenue. Alternatively, they can find out what makes the specific studios stand out from the rest, then they can use the information they get to create a studio that is an equal competitor, or an even better studio.</w:t>
+      </w:r>
+    </w:p>
+    <w:p>
       <w:r>
         <w:t>Assumptions</w:t>
       </w:r>
+      <w:r>
+        <w:t xml:space="preserve"> and Further Research</w:t>
+      </w:r>
     </w:p>
     <w:p>
       <w:r>
@@ -910,8 +1016,16 @@
       <w:r>
         <w:t xml:space="preserve"> Microsoft needs to find out if the movie popularity, which is based on creators, whether it is viewer-led or creators-led. In a creators-led, it means that </w:t>
       </w:r>
-      <w:bookmarkStart w:id="0" w:name="_GoBack"/>
-      <w:bookmarkEnd w:id="0"/>
+      <w:r>
+        <w:t xml:space="preserve">viewers are watching movies based on what the creator offers, but it does not necessarily mean that that’s what the </w:t>
+      </w:r>
+      <w:r>
+        <w:lastRenderedPageBreak/>
+        <w:t>viewers are interested in. They can, therefore, bridge the gap by creating viewer-led movies. Alternatively, if this is false, they can create their movies based on the existing trend</w:t>
+      </w:r>
+      <w:r>
+        <w:t>.</w:t>
+      </w:r>
     </w:p>
     <w:sectPr>
       <w:pgSz w:w="12240" w:h="15840"/>
@@ -1785,7 +1899,7 @@
 </file>
 
 <file path=customXml/itemProps1.xml><?xml version="1.0" encoding="utf-8"?>
-<ds:datastoreItem xmlns:ds="http://schemas.openxmlformats.org/officeDocument/2006/customXml" ds:itemID="{28771163-BECC-410A-A7F5-549E42D292A7}">
+<ds:datastoreItem xmlns:ds="http://schemas.openxmlformats.org/officeDocument/2006/customXml" ds:itemID="{3F40D8C5-6702-4019-907C-EBDD74C0CD7A}">
   <ds:schemaRefs>
     <ds:schemaRef ds:uri="http://schemas.openxmlformats.org/officeDocument/2006/bibliography"/>
   </ds:schemaRefs>

</xml_diff>